<commit_message>
Update to group processes and comms
</commit_message>
<xml_diff>
--- a/ReportContent/GroupProcessesAndCommunications.docx
+++ b/ReportContent/GroupProcessesAndCommunications.docx
@@ -36,25 +36,7 @@
           <w:sz w:val="20"/>
           <w:szCs w:val="20"/>
         </w:rPr>
-        <w:t xml:space="preserve">Communication between group members is arguably the most important aspect of your project. Past experience has shown that communication breakdowns between group members is the most common cause of project failures, so it is vital that you specify at the outset the means and expected frequency of communication between group members. How will your group communicate? How often will meetings take place? Will these be face-to-face, or using technologies such as Skype? Or Facebook? Or email? Or text? </w:t>
-      </w:r>
-      <w:proofErr w:type="gramStart"/>
-      <w:r>
-        <w:rPr>
-          <w:i/>
-          <w:sz w:val="20"/>
-          <w:szCs w:val="20"/>
-        </w:rPr>
-        <w:t>Or ...</w:t>
-      </w:r>
-      <w:proofErr w:type="gramEnd"/>
-      <w:r>
-        <w:rPr>
-          <w:i/>
-          <w:sz w:val="20"/>
-          <w:szCs w:val="20"/>
-        </w:rPr>
-        <w:t xml:space="preserve"> ?? What will you do if you have a group member who does not respond to communications? You should expect contact between group members at least twice a week. You can always make contact more often if you wish, but you do need to know what minimum frequency is expected from all members of your group. </w:t>
+        <w:t xml:space="preserve">Communication between group members is arguably the most important aspect of your project. Past experience has shown that communication breakdowns between group members is the most common cause of project failures, so it is vital that you specify at the outset the means and expected frequency of communication between group members. How will your group communicate? How often will meetings take place? Will these be face-to-face, or using technologies such as Skype? Or Facebook? Or email? Or text? Or ... ?? What will you do if you have a group member who does not respond to communications? You should expect contact between group members at least twice a week. You can always make contact more often if you wish, but you do need to know what minimum frequency is expected from all members of your group. </w:t>
       </w:r>
       <w:r>
         <w:rPr>
@@ -85,12 +67,587 @@
         </w:rPr>
         <w:t>------------------------------------------------------------------------------------------------------------------------</w:t>
       </w:r>
+    </w:p>
+    <w:p>
+      <w:pPr>
+        <w:rPr>
+          <w:iCs/>
+          <w:sz w:val="20"/>
+          <w:szCs w:val="20"/>
+        </w:rPr>
+      </w:pPr>
+      <w:r>
+        <w:rPr>
+          <w:iCs/>
+          <w:sz w:val="20"/>
+          <w:szCs w:val="20"/>
+        </w:rPr>
+        <w:t>Over the past 9 weeks, team XVI have kept frequent contact throughout</w:t>
+      </w:r>
+      <w:r>
+        <w:rPr>
+          <w:iCs/>
+          <w:sz w:val="20"/>
+          <w:szCs w:val="20"/>
+        </w:rPr>
+        <w:t xml:space="preserve"> the entire process</w:t>
+      </w:r>
+      <w:r>
+        <w:rPr>
+          <w:iCs/>
+          <w:sz w:val="20"/>
+          <w:szCs w:val="20"/>
+        </w:rPr>
+        <w:t xml:space="preserve">. In the first week, everyone appeared to be a little </w:t>
+      </w:r>
+      <w:r>
+        <w:rPr>
+          <w:iCs/>
+          <w:sz w:val="20"/>
+          <w:szCs w:val="20"/>
+        </w:rPr>
+        <w:t>apprehensive</w:t>
+      </w:r>
+      <w:r>
+        <w:rPr>
+          <w:iCs/>
+          <w:sz w:val="20"/>
+          <w:szCs w:val="20"/>
+        </w:rPr>
+        <w:t>.</w:t>
+      </w:r>
+      <w:r>
+        <w:rPr>
+          <w:iCs/>
+          <w:sz w:val="20"/>
+          <w:szCs w:val="20"/>
+        </w:rPr>
+        <w:t xml:space="preserve"> The assignment was new and we didn’t know our team members.. However, a</w:t>
+      </w:r>
+      <w:r>
+        <w:rPr>
+          <w:iCs/>
+          <w:sz w:val="20"/>
+          <w:szCs w:val="20"/>
+        </w:rPr>
+        <w:t>s soon as one member started conversation, the whole team got involved and since we have had incredible communications throughout</w:t>
+      </w:r>
+      <w:r>
+        <w:rPr>
+          <w:iCs/>
+          <w:sz w:val="20"/>
+          <w:szCs w:val="20"/>
+        </w:rPr>
+        <w:t xml:space="preserve"> </w:t>
+      </w:r>
+      <w:r>
+        <w:rPr>
+          <w:iCs/>
+          <w:sz w:val="20"/>
+          <w:szCs w:val="20"/>
+        </w:rPr>
+        <w:t xml:space="preserve">our time working together, </w:t>
+      </w:r>
+      <w:r>
+        <w:rPr>
+          <w:iCs/>
+          <w:sz w:val="20"/>
+          <w:szCs w:val="20"/>
+        </w:rPr>
+        <w:t>consisting of jokes, memes, personal information, other uni</w:t>
+      </w:r>
+      <w:r>
+        <w:rPr>
+          <w:iCs/>
+          <w:sz w:val="20"/>
+          <w:szCs w:val="20"/>
+        </w:rPr>
+        <w:t>versity</w:t>
+      </w:r>
+      <w:r>
+        <w:rPr>
+          <w:iCs/>
+          <w:sz w:val="20"/>
+          <w:szCs w:val="20"/>
+        </w:rPr>
+        <w:t xml:space="preserve"> </w:t>
+      </w:r>
+      <w:r>
+        <w:rPr>
+          <w:iCs/>
+          <w:sz w:val="20"/>
+          <w:szCs w:val="20"/>
+        </w:rPr>
+        <w:t>topics</w:t>
+      </w:r>
+      <w:r>
+        <w:rPr>
+          <w:iCs/>
+          <w:sz w:val="20"/>
+          <w:szCs w:val="20"/>
+        </w:rPr>
+        <w:t xml:space="preserve">, </w:t>
+      </w:r>
+      <w:r>
+        <w:rPr>
+          <w:iCs/>
+          <w:sz w:val="20"/>
+          <w:szCs w:val="20"/>
+        </w:rPr>
+        <w:t xml:space="preserve">and specifically </w:t>
+      </w:r>
+      <w:r>
+        <w:rPr>
+          <w:iCs/>
+          <w:sz w:val="20"/>
+          <w:szCs w:val="20"/>
+        </w:rPr>
+        <w:t>the assignment at hand</w:t>
+      </w:r>
+      <w:r>
+        <w:rPr>
+          <w:iCs/>
+          <w:sz w:val="20"/>
+          <w:szCs w:val="20"/>
+        </w:rPr>
+        <w:t xml:space="preserve">. </w:t>
+      </w:r>
+    </w:p>
+    <w:p>
+      <w:pPr>
+        <w:rPr>
+          <w:iCs/>
+          <w:sz w:val="20"/>
+          <w:szCs w:val="20"/>
+        </w:rPr>
+      </w:pPr>
+      <w:r>
+        <w:rPr>
+          <w:iCs/>
+          <w:sz w:val="20"/>
+          <w:szCs w:val="20"/>
+        </w:rPr>
+        <w:t>The team</w:t>
+      </w:r>
+      <w:r>
+        <w:rPr>
+          <w:iCs/>
+          <w:sz w:val="20"/>
+          <w:szCs w:val="20"/>
+        </w:rPr>
+        <w:t xml:space="preserve"> decided to schedule regular weekly catch ups after our webinar w</w:t>
+      </w:r>
+      <w:r>
+        <w:rPr>
+          <w:iCs/>
+          <w:sz w:val="20"/>
+          <w:szCs w:val="20"/>
+        </w:rPr>
+        <w:t>ith Thomas, this allowed</w:t>
+      </w:r>
+      <w:r>
+        <w:rPr>
+          <w:iCs/>
+          <w:sz w:val="20"/>
+          <w:szCs w:val="20"/>
+        </w:rPr>
+        <w:t xml:space="preserve"> the team to actually catch up</w:t>
+      </w:r>
+      <w:r>
+        <w:rPr>
+          <w:iCs/>
+          <w:sz w:val="20"/>
+          <w:szCs w:val="20"/>
+        </w:rPr>
+        <w:t xml:space="preserve"> weekly in the first 4 </w:t>
+      </w:r>
+      <w:r>
+        <w:rPr>
+          <w:iCs/>
+          <w:sz w:val="20"/>
+          <w:szCs w:val="20"/>
+        </w:rPr>
+        <w:t xml:space="preserve">weeks </w:t>
+      </w:r>
+      <w:r>
+        <w:rPr>
+          <w:iCs/>
+          <w:sz w:val="20"/>
+          <w:szCs w:val="20"/>
+        </w:rPr>
+        <w:t xml:space="preserve">through Discord via voice chat and proceeded to chat almost every day regarding the assignment to some extent. </w:t>
+      </w:r>
+      <w:r>
+        <w:rPr>
+          <w:iCs/>
+          <w:sz w:val="20"/>
+          <w:szCs w:val="20"/>
+        </w:rPr>
+        <w:t xml:space="preserve">All members of the team </w:t>
+      </w:r>
+      <w:r>
+        <w:rPr>
+          <w:iCs/>
+          <w:sz w:val="20"/>
+          <w:szCs w:val="20"/>
+        </w:rPr>
+        <w:t xml:space="preserve">felt comfortable with each other’s abilities therefore any form of micromanagement wasn’t required. </w:t>
+      </w:r>
+      <w:r>
+        <w:rPr>
+          <w:iCs/>
+          <w:sz w:val="20"/>
+          <w:szCs w:val="20"/>
+        </w:rPr>
+        <w:t xml:space="preserve">At times, there were members that were difficult to get in touch with as they had other commitments such as work, </w:t>
+      </w:r>
+      <w:r>
+        <w:rPr>
+          <w:iCs/>
+          <w:sz w:val="20"/>
+          <w:szCs w:val="20"/>
+        </w:rPr>
+        <w:t xml:space="preserve">which </w:t>
+      </w:r>
+      <w:r>
+        <w:rPr>
+          <w:iCs/>
+          <w:sz w:val="20"/>
+          <w:szCs w:val="20"/>
+        </w:rPr>
+        <w:t xml:space="preserve">also </w:t>
+      </w:r>
+      <w:r>
+        <w:rPr>
+          <w:iCs/>
+          <w:sz w:val="20"/>
+          <w:szCs w:val="20"/>
+        </w:rPr>
+        <w:t>meant they</w:t>
+      </w:r>
+      <w:r>
+        <w:rPr>
+          <w:iCs/>
+          <w:sz w:val="20"/>
+          <w:szCs w:val="20"/>
+        </w:rPr>
+        <w:t xml:space="preserve"> missed </w:t>
+      </w:r>
+      <w:r>
+        <w:rPr>
+          <w:iCs/>
+          <w:sz w:val="20"/>
+          <w:szCs w:val="20"/>
+        </w:rPr>
+        <w:t xml:space="preserve">weekly catch ups. </w:t>
+      </w:r>
+      <w:r>
+        <w:rPr>
+          <w:iCs/>
+          <w:sz w:val="20"/>
+          <w:szCs w:val="20"/>
+        </w:rPr>
+        <w:t>This meant w</w:t>
+      </w:r>
+      <w:r>
+        <w:rPr>
+          <w:iCs/>
+          <w:sz w:val="20"/>
+          <w:szCs w:val="20"/>
+        </w:rPr>
+        <w:t xml:space="preserve">e had to adjust and ensure </w:t>
+      </w:r>
+      <w:r>
+        <w:rPr>
+          <w:iCs/>
+          <w:sz w:val="20"/>
+          <w:szCs w:val="20"/>
+        </w:rPr>
+        <w:t xml:space="preserve">all members were kept </w:t>
+      </w:r>
+      <w:r>
+        <w:rPr>
+          <w:iCs/>
+          <w:sz w:val="20"/>
+          <w:szCs w:val="20"/>
+        </w:rPr>
+        <w:t xml:space="preserve">up to date on progress and next steps. </w:t>
+      </w:r>
+      <w:r>
+        <w:rPr>
+          <w:iCs/>
+          <w:sz w:val="20"/>
+          <w:szCs w:val="20"/>
+        </w:rPr>
+        <w:t xml:space="preserve">This </w:t>
+      </w:r>
+      <w:r>
+        <w:rPr>
+          <w:iCs/>
+          <w:sz w:val="20"/>
+          <w:szCs w:val="20"/>
+        </w:rPr>
+        <w:t>enabled</w:t>
+      </w:r>
+      <w:r>
+        <w:rPr>
+          <w:iCs/>
+          <w:sz w:val="20"/>
+          <w:szCs w:val="20"/>
+        </w:rPr>
+        <w:t xml:space="preserve"> the team to effectively complete assignment 2. </w:t>
+      </w:r>
+      <w:r>
+        <w:rPr>
+          <w:iCs/>
+          <w:sz w:val="20"/>
+          <w:szCs w:val="20"/>
+        </w:rPr>
+        <w:t xml:space="preserve"> </w:t>
+      </w:r>
+    </w:p>
+    <w:p>
+      <w:pPr>
+        <w:rPr>
+          <w:iCs/>
+          <w:sz w:val="20"/>
+          <w:szCs w:val="20"/>
+        </w:rPr>
+      </w:pPr>
+      <w:r>
+        <w:rPr>
+          <w:iCs/>
+          <w:sz w:val="20"/>
+          <w:szCs w:val="20"/>
+        </w:rPr>
+        <w:t xml:space="preserve">Throughout assignment 3 and 5, the team kept the scheduled weekly catch up </w:t>
+      </w:r>
+      <w:r>
+        <w:rPr>
+          <w:iCs/>
+          <w:sz w:val="20"/>
+          <w:szCs w:val="20"/>
+        </w:rPr>
+        <w:t xml:space="preserve">to Thursdays </w:t>
+      </w:r>
+      <w:r>
+        <w:rPr>
+          <w:iCs/>
+          <w:sz w:val="20"/>
+          <w:szCs w:val="20"/>
+        </w:rPr>
+        <w:t>but added another ses</w:t>
+      </w:r>
+      <w:r>
+        <w:rPr>
+          <w:iCs/>
+          <w:sz w:val="20"/>
+          <w:szCs w:val="20"/>
+        </w:rPr>
+        <w:t>sion as we felt it was required; t</w:t>
+      </w:r>
+      <w:r>
+        <w:rPr>
+          <w:iCs/>
+          <w:sz w:val="20"/>
+          <w:szCs w:val="20"/>
+        </w:rPr>
+        <w:t xml:space="preserve">he team continued to chat almost daily through Discord as well. As there were some sessions missed by members due to different reasons (being unwell or working), </w:t>
+      </w:r>
+      <w:r>
+        <w:rPr>
+          <w:iCs/>
+          <w:sz w:val="20"/>
+          <w:szCs w:val="20"/>
+        </w:rPr>
+        <w:t xml:space="preserve">we continued to keep everyone informed of progress and action items. It also meant we needed to </w:t>
+      </w:r>
+      <w:r>
+        <w:rPr>
+          <w:iCs/>
+          <w:sz w:val="20"/>
+          <w:szCs w:val="20"/>
+        </w:rPr>
+        <w:t>approach things slightly differently in regards to action items</w:t>
+      </w:r>
+      <w:r>
+        <w:rPr>
+          <w:iCs/>
+          <w:sz w:val="20"/>
+          <w:szCs w:val="20"/>
+        </w:rPr>
+        <w:t xml:space="preserve"> for those missing catch ups regularly</w:t>
+      </w:r>
+      <w:r>
+        <w:rPr>
+          <w:iCs/>
+          <w:sz w:val="20"/>
+          <w:szCs w:val="20"/>
+        </w:rPr>
+        <w:t>.</w:t>
+      </w:r>
+      <w:r>
+        <w:rPr>
+          <w:iCs/>
+          <w:sz w:val="20"/>
+          <w:szCs w:val="20"/>
+        </w:rPr>
+        <w:t xml:space="preserve"> </w:t>
+      </w:r>
+      <w:r>
+        <w:rPr>
+          <w:iCs/>
+          <w:sz w:val="20"/>
+          <w:szCs w:val="20"/>
+        </w:rPr>
+        <w:t>This did not affect the way the team worked, it</w:t>
+      </w:r>
+      <w:r>
+        <w:rPr>
+          <w:iCs/>
+          <w:sz w:val="20"/>
+          <w:szCs w:val="20"/>
+        </w:rPr>
+        <w:t xml:space="preserve"> actually helped as everyone understood what was going on and who was doing what.</w:t>
+      </w:r>
+    </w:p>
+    <w:p>
+      <w:pPr>
+        <w:rPr>
+          <w:iCs/>
+          <w:sz w:val="20"/>
+          <w:szCs w:val="20"/>
+        </w:rPr>
+      </w:pPr>
+      <w:r>
+        <w:rPr>
+          <w:iCs/>
+          <w:sz w:val="20"/>
+          <w:szCs w:val="20"/>
+        </w:rPr>
+        <w:t xml:space="preserve">In any case where members did not respond straight away, within a 12 hour time frame they generally </w:t>
+      </w:r>
+      <w:r>
+        <w:rPr>
+          <w:iCs/>
+          <w:sz w:val="20"/>
+          <w:szCs w:val="20"/>
+        </w:rPr>
+        <w:t>would</w:t>
+      </w:r>
+      <w:r>
+        <w:rPr>
+          <w:iCs/>
+          <w:sz w:val="20"/>
+          <w:szCs w:val="20"/>
+        </w:rPr>
+        <w:t xml:space="preserve">. There were members in the team that were shyer than others so speaking directly to an individual </w:t>
+      </w:r>
+      <w:r>
+        <w:rPr>
+          <w:iCs/>
+          <w:sz w:val="20"/>
+          <w:szCs w:val="20"/>
+        </w:rPr>
+        <w:t xml:space="preserve">at times </w:t>
+      </w:r>
+      <w:r>
+        <w:rPr>
+          <w:iCs/>
+          <w:sz w:val="20"/>
+          <w:szCs w:val="20"/>
+        </w:rPr>
+        <w:t xml:space="preserve">was </w:t>
+      </w:r>
+      <w:r>
+        <w:rPr>
+          <w:iCs/>
+          <w:sz w:val="20"/>
+          <w:szCs w:val="20"/>
+        </w:rPr>
+        <w:t xml:space="preserve">much </w:t>
+      </w:r>
+      <w:r>
+        <w:rPr>
+          <w:iCs/>
+          <w:sz w:val="20"/>
+          <w:szCs w:val="20"/>
+        </w:rPr>
+        <w:t xml:space="preserve">easier. </w:t>
+      </w:r>
+    </w:p>
+    <w:p>
+      <w:pPr>
+        <w:rPr>
+          <w:iCs/>
+          <w:sz w:val="20"/>
+          <w:szCs w:val="20"/>
+        </w:rPr>
+      </w:pPr>
+      <w:r>
+        <w:rPr>
+          <w:iCs/>
+          <w:sz w:val="20"/>
+          <w:szCs w:val="20"/>
+        </w:rPr>
+        <w:t>The dynamic of the XVI appeared to change as p</w:t>
+      </w:r>
+      <w:r>
+        <w:rPr>
+          <w:iCs/>
+          <w:sz w:val="20"/>
+          <w:szCs w:val="20"/>
+        </w:rPr>
+        <w:t xml:space="preserve">art of the team struggled with their own mental </w:t>
+      </w:r>
+      <w:r>
+        <w:rPr>
+          <w:iCs/>
+          <w:sz w:val="20"/>
+          <w:szCs w:val="20"/>
+        </w:rPr>
+        <w:t xml:space="preserve">health </w:t>
+      </w:r>
+      <w:r>
+        <w:rPr>
+          <w:iCs/>
+          <w:sz w:val="20"/>
+          <w:szCs w:val="20"/>
+        </w:rPr>
+        <w:t>barriers due to different reasons</w:t>
+      </w:r>
+      <w:r>
+        <w:rPr>
+          <w:iCs/>
+          <w:sz w:val="20"/>
+          <w:szCs w:val="20"/>
+        </w:rPr>
+        <w:t>. Towards the end of A3 &amp; A5 the team became quiet and activity dropped, the team worked far</w:t>
+      </w:r>
+      <w:r>
+        <w:rPr>
+          <w:iCs/>
+          <w:sz w:val="20"/>
+          <w:szCs w:val="20"/>
+        </w:rPr>
+        <w:t xml:space="preserve"> more independently despite actually catching up frequently. </w:t>
+      </w:r>
+    </w:p>
+    <w:p>
+      <w:pPr>
+        <w:rPr>
+          <w:iCs/>
+          <w:sz w:val="20"/>
+          <w:szCs w:val="20"/>
+        </w:rPr>
+      </w:pPr>
       <w:bookmarkStart w:id="0" w:name="_GoBack"/>
       <w:bookmarkEnd w:id="0"/>
     </w:p>
     <w:p>
       <w:pPr>
         <w:rPr>
+          <w:i/>
           <w:iCs/>
           <w:sz w:val="20"/>
           <w:szCs w:val="20"/>
@@ -98,298 +655,21 @@
       </w:pPr>
       <w:r>
         <w:rPr>
-          <w:iCs/>
-          <w:sz w:val="20"/>
-          <w:szCs w:val="20"/>
-        </w:rPr>
-        <w:t>Over the past 9 weeks, team XVI have kept frequent contact throughout</w:t>
-      </w:r>
-      <w:r>
-        <w:rPr>
-          <w:iCs/>
-          <w:sz w:val="20"/>
-          <w:szCs w:val="20"/>
-        </w:rPr>
-        <w:t xml:space="preserve"> the entire process</w:t>
-      </w:r>
-      <w:r>
-        <w:rPr>
-          <w:iCs/>
-          <w:sz w:val="20"/>
-          <w:szCs w:val="20"/>
-        </w:rPr>
-        <w:t>. In the first week, everyone appeared to be a little stand-off-</w:t>
-      </w:r>
-      <w:proofErr w:type="spellStart"/>
-      <w:r>
-        <w:rPr>
-          <w:iCs/>
-          <w:sz w:val="20"/>
-          <w:szCs w:val="20"/>
-        </w:rPr>
-        <w:t>ish</w:t>
-      </w:r>
-      <w:proofErr w:type="spellEnd"/>
-      <w:r>
-        <w:rPr>
-          <w:iCs/>
-          <w:sz w:val="20"/>
-          <w:szCs w:val="20"/>
-        </w:rPr>
-        <w:t xml:space="preserve"> as we were unsure about the assignment and the people we were teamed up with. As soon as one member started conversation, the whole team got involved and since we have had incredible communications throughout</w:t>
-      </w:r>
-      <w:r>
-        <w:rPr>
-          <w:iCs/>
-          <w:sz w:val="20"/>
-          <w:szCs w:val="20"/>
-        </w:rPr>
-        <w:t xml:space="preserve"> consisting of jokes, memes, personal information, other </w:t>
-      </w:r>
-      <w:proofErr w:type="spellStart"/>
-      <w:r>
-        <w:rPr>
-          <w:iCs/>
-          <w:sz w:val="20"/>
-          <w:szCs w:val="20"/>
-        </w:rPr>
-        <w:t>uni</w:t>
-      </w:r>
-      <w:proofErr w:type="spellEnd"/>
-      <w:r>
-        <w:rPr>
-          <w:iCs/>
-          <w:sz w:val="20"/>
-          <w:szCs w:val="20"/>
-        </w:rPr>
-        <w:t xml:space="preserve"> work, as well as the assignment at hand</w:t>
-      </w:r>
-      <w:r>
-        <w:rPr>
-          <w:iCs/>
-          <w:sz w:val="20"/>
-          <w:szCs w:val="20"/>
-        </w:rPr>
-        <w:t xml:space="preserve">. </w:t>
-      </w:r>
-    </w:p>
-    <w:p>
-      <w:pPr>
-        <w:rPr>
-          <w:iCs/>
-          <w:sz w:val="20"/>
-          <w:szCs w:val="20"/>
-        </w:rPr>
-      </w:pPr>
-      <w:r>
-        <w:rPr>
-          <w:iCs/>
-          <w:sz w:val="20"/>
-          <w:szCs w:val="20"/>
-        </w:rPr>
-        <w:t>The team</w:t>
-      </w:r>
-      <w:r>
-        <w:rPr>
-          <w:iCs/>
-          <w:sz w:val="20"/>
-          <w:szCs w:val="20"/>
-        </w:rPr>
-        <w:t xml:space="preserve"> decided to schedule regular weekly catch ups after our webinar w</w:t>
-      </w:r>
-      <w:r>
-        <w:rPr>
-          <w:iCs/>
-          <w:sz w:val="20"/>
-          <w:szCs w:val="20"/>
-        </w:rPr>
-        <w:t>ith Thomas, this enabled the team to actually catch up</w:t>
-      </w:r>
-      <w:r>
-        <w:rPr>
-          <w:iCs/>
-          <w:sz w:val="20"/>
-          <w:szCs w:val="20"/>
-        </w:rPr>
-        <w:t xml:space="preserve"> weekly in the first 4 through Discord via voice chat and proceeded to chat almost every day regarding the assignment to some extent. </w:t>
-      </w:r>
-      <w:r>
-        <w:rPr>
-          <w:iCs/>
-          <w:sz w:val="20"/>
-          <w:szCs w:val="20"/>
-        </w:rPr>
-        <w:t xml:space="preserve">All members of the team </w:t>
-      </w:r>
-      <w:r>
-        <w:rPr>
-          <w:iCs/>
-          <w:sz w:val="20"/>
-          <w:szCs w:val="20"/>
-        </w:rPr>
-        <w:t xml:space="preserve">felt comfortable with each other’s abilities therefore any form of micromanagement wasn’t required. </w:t>
-      </w:r>
-      <w:r>
-        <w:rPr>
-          <w:iCs/>
-          <w:sz w:val="20"/>
-          <w:szCs w:val="20"/>
-        </w:rPr>
-        <w:t xml:space="preserve">At times, there were members that were difficult to get in touch with as they had other commitments such as work, </w:t>
-      </w:r>
-      <w:r>
-        <w:rPr>
-          <w:iCs/>
-          <w:sz w:val="20"/>
-          <w:szCs w:val="20"/>
-        </w:rPr>
-        <w:t xml:space="preserve">which </w:t>
-      </w:r>
-      <w:r>
-        <w:rPr>
-          <w:iCs/>
-          <w:sz w:val="20"/>
-          <w:szCs w:val="20"/>
-        </w:rPr>
-        <w:t xml:space="preserve">also </w:t>
-      </w:r>
-      <w:r>
-        <w:rPr>
-          <w:iCs/>
-          <w:sz w:val="20"/>
-          <w:szCs w:val="20"/>
-        </w:rPr>
-        <w:t>meant they</w:t>
-      </w:r>
-      <w:r>
-        <w:rPr>
-          <w:iCs/>
-          <w:sz w:val="20"/>
-          <w:szCs w:val="20"/>
-        </w:rPr>
-        <w:t xml:space="preserve"> missed </w:t>
-      </w:r>
-      <w:r>
-        <w:rPr>
-          <w:iCs/>
-          <w:sz w:val="20"/>
-          <w:szCs w:val="20"/>
-        </w:rPr>
-        <w:t xml:space="preserve">weekly catch ups as. We had to adjust and ensure we kept all members up to date on progress and next steps. </w:t>
-      </w:r>
-      <w:r>
-        <w:rPr>
-          <w:iCs/>
-          <w:sz w:val="20"/>
-          <w:szCs w:val="20"/>
-        </w:rPr>
-        <w:t xml:space="preserve">This allowed the team to effectively complete assignment 2. </w:t>
-      </w:r>
-      <w:r>
-        <w:rPr>
-          <w:iCs/>
-          <w:sz w:val="20"/>
-          <w:szCs w:val="20"/>
-        </w:rPr>
-        <w:t xml:space="preserve"> </w:t>
-      </w:r>
-    </w:p>
-    <w:p>
-      <w:pPr>
-        <w:rPr>
-          <w:iCs/>
-          <w:sz w:val="20"/>
-          <w:szCs w:val="20"/>
-        </w:rPr>
-      </w:pPr>
-      <w:r>
-        <w:rPr>
-          <w:iCs/>
-          <w:sz w:val="20"/>
-          <w:szCs w:val="20"/>
-        </w:rPr>
-        <w:t>Throughout assignment 3 and 5, the team kept the scheduled weekly catch up as is but added another session as we felt it was required.</w:t>
-      </w:r>
-      <w:r>
-        <w:rPr>
-          <w:iCs/>
-          <w:sz w:val="20"/>
-          <w:szCs w:val="20"/>
-        </w:rPr>
-        <w:t xml:space="preserve"> The team continued to chat almost daily through Discord as well. As there were some sessions missed by members due to different reasons (being unwell or working), </w:t>
-      </w:r>
-      <w:r>
-        <w:rPr>
-          <w:iCs/>
-          <w:sz w:val="20"/>
-          <w:szCs w:val="20"/>
-        </w:rPr>
-        <w:t xml:space="preserve">so </w:t>
-      </w:r>
-      <w:r>
-        <w:rPr>
-          <w:iCs/>
-          <w:sz w:val="20"/>
-          <w:szCs w:val="20"/>
-        </w:rPr>
-        <w:t>we decided to approach things slightly differently in regards to action items</w:t>
-      </w:r>
-      <w:r>
-        <w:rPr>
-          <w:iCs/>
-          <w:sz w:val="20"/>
-          <w:szCs w:val="20"/>
-        </w:rPr>
-        <w:t xml:space="preserve"> for those missing catch ups regularly</w:t>
-      </w:r>
-      <w:r>
-        <w:rPr>
-          <w:iCs/>
-          <w:sz w:val="20"/>
-          <w:szCs w:val="20"/>
-        </w:rPr>
-        <w:t>.</w:t>
-      </w:r>
-      <w:r>
-        <w:rPr>
-          <w:iCs/>
-          <w:sz w:val="20"/>
-          <w:szCs w:val="20"/>
-        </w:rPr>
-        <w:t xml:space="preserve"> </w:t>
-      </w:r>
-    </w:p>
-    <w:p>
-      <w:pPr>
-        <w:rPr>
-          <w:iCs/>
-          <w:sz w:val="20"/>
-          <w:szCs w:val="20"/>
-        </w:rPr>
-      </w:pPr>
-      <w:r>
-        <w:rPr>
-          <w:iCs/>
-          <w:sz w:val="20"/>
-          <w:szCs w:val="20"/>
-        </w:rPr>
-        <w:t xml:space="preserve">In any case where members did not respond straight away, within a 12 hour time frame they generally have. There were members in the team that were shyer than others so speaking directly to an individual was easier. </w:t>
-      </w:r>
-      <w:r>
-        <w:rPr>
-          <w:iCs/>
-          <w:sz w:val="20"/>
-          <w:szCs w:val="20"/>
-        </w:rPr>
-        <w:t xml:space="preserve">This provided an understanding of where all members of the team were at mentally as well as physically. </w:t>
-      </w:r>
-      <w:r>
-        <w:rPr>
-          <w:iCs/>
-          <w:sz w:val="20"/>
-          <w:szCs w:val="20"/>
-        </w:rPr>
-        <w:t xml:space="preserve"> </w:t>
+          <w:i/>
+          <w:iCs/>
+          <w:sz w:val="20"/>
+          <w:szCs w:val="20"/>
+        </w:rPr>
+        <w:t>…</w:t>
+      </w:r>
+      <w:r>
+        <w:rPr>
+          <w:i/>
+          <w:iCs/>
+          <w:sz w:val="20"/>
+          <w:szCs w:val="20"/>
+        </w:rPr>
+        <w:t xml:space="preserve"> more to add after week 11 &amp; 12 collab. </w:t>
       </w:r>
     </w:p>
     <w:sectPr>

</xml_diff>